<commit_message>
Created folder for diagrams
Added names to some todos
</commit_message>
<xml_diff>
--- a/FinalReportNEEDSWORK.docx
+++ b/FinalReportNEEDSWORK.docx
@@ -51,8 +51,6 @@
         </w:rPr>
         <w:t>Magic Realm</w:t>
       </w:r>
-      <w:bookmarkStart w:id="0" w:name="_GoBack"/>
-      <w:bookmarkEnd w:id="0"/>
     </w:p>
     <w:p>
       <w:pPr>
@@ -1807,9 +1805,9 @@
         <w:tblLook w:val="04A0" w:firstRow="1" w:lastRow="0" w:firstColumn="1" w:lastColumn="0" w:noHBand="0" w:noVBand="1"/>
       </w:tblPr>
       <w:tblGrid>
-        <w:gridCol w:w="1101"/>
-        <w:gridCol w:w="6662"/>
-        <w:gridCol w:w="1813"/>
+        <w:gridCol w:w="1079"/>
+        <w:gridCol w:w="6447"/>
+        <w:gridCol w:w="2050"/>
       </w:tblGrid>
       <w:tr>
         <w:tc>
@@ -2671,6 +2669,15 @@
               </w:rPr>
               <w:t>Location of game rule or assumption</w:t>
             </w:r>
+            <w:r>
+              <w:rPr>
+                <w:rFonts w:ascii="Times New Roman" w:hAnsi="Times New Roman" w:cs="Times New Roman"/>
+                <w:color w:val="FF0000"/>
+                <w:sz w:val="24"/>
+                <w:szCs w:val="24"/>
+              </w:rPr>
+              <w:t>,section 2</w:t>
+            </w:r>
           </w:p>
         </w:tc>
       </w:tr>
@@ -3069,6 +3076,7 @@
                 <w:sz w:val="24"/>
                 <w:szCs w:val="24"/>
               </w:rPr>
+              <w:lastRenderedPageBreak/>
               <w:t>FR-18</w:t>
             </w:r>
           </w:p>
@@ -3129,7 +3137,6 @@
                 <w:sz w:val="24"/>
                 <w:szCs w:val="24"/>
               </w:rPr>
-              <w:lastRenderedPageBreak/>
               <w:t>FR-19</w:t>
             </w:r>
           </w:p>
@@ -5372,6 +5379,7 @@
           <w:sz w:val="24"/>
           <w:szCs w:val="24"/>
         </w:rPr>
+        <w:lastRenderedPageBreak/>
         <w:t xml:space="preserve">While building the software many assumptions were made about the rules so that the rules could be captured the software </w:t>
       </w:r>
       <w:r>
@@ -5439,7 +5447,6 @@
                 <w:sz w:val="24"/>
                 <w:szCs w:val="24"/>
               </w:rPr>
-              <w:lastRenderedPageBreak/>
               <w:t>ID</w:t>
             </w:r>
           </w:p>
@@ -6190,11 +6197,64 @@
       <w:r>
         <w:rPr>
           <w:rFonts w:ascii="Times New Roman" w:hAnsi="Times New Roman" w:cs="Times New Roman"/>
+          <w:sz w:val="24"/>
+          <w:szCs w:val="24"/>
+        </w:rPr>
+        <w:t xml:space="preserve"> Actors are depicted as persons. Ellipses represent use cases, dashed arrows with an &lt;&lt;include&gt;&gt; stereotype represent an “includes” relati</w:t>
+      </w:r>
+      <w:bookmarkStart w:id="0" w:name="_GoBack"/>
+      <w:bookmarkEnd w:id="0"/>
+      <w:r>
+        <w:rPr>
+          <w:rFonts w:ascii="Times New Roman" w:hAnsi="Times New Roman" w:cs="Times New Roman"/>
+          <w:sz w:val="24"/>
+          <w:szCs w:val="24"/>
+        </w:rPr>
+        <w:t>onship, and regular lines represent association.</w:t>
+      </w:r>
+    </w:p>
+    <w:p>
+      <w:pPr>
+        <w:jc w:val="center"/>
+        <w:rPr>
+          <w:rFonts w:ascii="Times New Roman" w:hAnsi="Times New Roman" w:cs="Times New Roman"/>
           <w:color w:val="FF0000"/>
           <w:sz w:val="24"/>
           <w:szCs w:val="24"/>
         </w:rPr>
-        <w:t>EXPLAIN THE DIAGRAM COMPONENTS</w:t>
+      </w:pPr>
+      <w:r>
+        <w:rPr>
+          <w:rFonts w:ascii="Times New Roman" w:hAnsi="Times New Roman" w:cs="Times New Roman"/>
+          <w:b/>
+          <w:sz w:val="24"/>
+          <w:szCs w:val="24"/>
+        </w:rPr>
+        <w:object w:dxaOrig="11715" w:dyaOrig="4395">
+          <v:shapetype id="_x0000_t75" coordsize="21600,21600" o:spt="75" o:preferrelative="t" path="m@4@5l@4@11@9@11@9@5xe" filled="f" stroked="f">
+            <v:stroke joinstyle="miter"/>
+            <v:formulas>
+              <v:f eqn="if lineDrawn pixelLineWidth 0"/>
+              <v:f eqn="sum @0 1 0"/>
+              <v:f eqn="sum 0 0 @1"/>
+              <v:f eqn="prod @2 1 2"/>
+              <v:f eqn="prod @3 21600 pixelWidth"/>
+              <v:f eqn="prod @3 21600 pixelHeight"/>
+              <v:f eqn="sum @0 0 1"/>
+              <v:f eqn="prod @6 1 2"/>
+              <v:f eqn="prod @7 21600 pixelWidth"/>
+              <v:f eqn="sum @8 21600 0"/>
+              <v:f eqn="prod @7 21600 pixelHeight"/>
+              <v:f eqn="sum @10 21600 0"/>
+            </v:formulas>
+            <v:path o:extrusionok="f" gradientshapeok="t" o:connecttype="rect"/>
+            <o:lock v:ext="edit" aspectratio="t"/>
+          </v:shapetype>
+          <v:shape id="_x0000_i1025" type="#_x0000_t75" style="width:516.55pt;height:193.4pt" o:ole="">
+            <v:imagedata r:id="rId8" o:title=""/>
+          </v:shape>
+          <o:OLEObject Type="Embed" ProgID="Visio.Drawing.15" ShapeID="_x0000_i1025" DrawAspect="Content" ObjectID="_1489650907" r:id="rId9"/>
+        </w:object>
       </w:r>
     </w:p>
     <w:p>
@@ -6206,24 +6266,6 @@
           <w:szCs w:val="24"/>
         </w:rPr>
       </w:pPr>
-      <w:r>
-        <w:rPr>
-          <w:rFonts w:ascii="Times New Roman" w:hAnsi="Times New Roman" w:cs="Times New Roman"/>
-          <w:color w:val="FF0000"/>
-          <w:sz w:val="24"/>
-          <w:szCs w:val="24"/>
-        </w:rPr>
-        <w:t>DIAGRAM</w:t>
-      </w:r>
-      <w:r>
-        <w:rPr>
-          <w:rFonts w:ascii="Times New Roman" w:hAnsi="Times New Roman" w:cs="Times New Roman"/>
-          <w:color w:val="FF0000"/>
-          <w:sz w:val="24"/>
-          <w:szCs w:val="24"/>
-        </w:rPr>
-        <w:t xml:space="preserve"> should be almost the same, needs one extra bubble.</w:t>
-      </w:r>
     </w:p>
     <w:p>
       <w:pPr>
@@ -6594,7 +6636,6 @@
                 <w:sz w:val="24"/>
                 <w:szCs w:val="24"/>
               </w:rPr>
-              <w:lastRenderedPageBreak/>
               <w:t>3. Calculate victory points based on players choices when creating the game.</w:t>
             </w:r>
           </w:p>
@@ -6788,103 +6829,103 @@
                 <w:sz w:val="24"/>
                 <w:szCs w:val="24"/>
               </w:rPr>
+              <w:t>UC-2</w:t>
+            </w:r>
+          </w:p>
+        </w:tc>
+        <w:tc>
+          <w:tcPr>
+            <w:tcW w:w="2409" w:type="dxa"/>
+          </w:tcPr>
+          <w:p>
+            <w:pPr>
+              <w:rPr>
+                <w:rFonts w:ascii="Times New Roman" w:hAnsi="Times New Roman" w:cs="Times New Roman"/>
+                <w:sz w:val="24"/>
+                <w:szCs w:val="24"/>
+              </w:rPr>
+            </w:pPr>
+            <w:r>
+              <w:rPr>
+                <w:rFonts w:ascii="Times New Roman" w:hAnsi="Times New Roman" w:cs="Times New Roman"/>
+                <w:sz w:val="24"/>
+                <w:szCs w:val="24"/>
+              </w:rPr>
+              <w:t xml:space="preserve">Game </w:t>
+            </w:r>
+            <w:r>
+              <w:rPr>
+                <w:rFonts w:ascii="Times New Roman" w:hAnsi="Times New Roman" w:cs="Times New Roman"/>
+                <w:sz w:val="24"/>
+                <w:szCs w:val="24"/>
+              </w:rPr>
+              <w:t>Day</w:t>
+            </w:r>
+          </w:p>
+        </w:tc>
+        <w:tc>
+          <w:tcPr>
+            <w:tcW w:w="6066" w:type="dxa"/>
+          </w:tcPr>
+          <w:p>
+            <w:pPr>
+              <w:rPr>
+                <w:rFonts w:ascii="Times New Roman" w:hAnsi="Times New Roman" w:cs="Times New Roman"/>
+                <w:sz w:val="24"/>
+                <w:szCs w:val="24"/>
+              </w:rPr>
+            </w:pPr>
+            <w:r>
+              <w:rPr>
+                <w:rFonts w:ascii="Times New Roman" w:hAnsi="Times New Roman" w:cs="Times New Roman"/>
+                <w:sz w:val="24"/>
+                <w:szCs w:val="24"/>
+              </w:rPr>
+              <w:t>During a game of Magic Realm all players progress through the day concurrently.</w:t>
+            </w:r>
+          </w:p>
+          <w:p>
+            <w:pPr>
+              <w:rPr>
+                <w:rFonts w:ascii="Times New Roman" w:hAnsi="Times New Roman" w:cs="Times New Roman"/>
+                <w:sz w:val="24"/>
+                <w:szCs w:val="24"/>
+              </w:rPr>
+            </w:pPr>
+            <w:r>
+              <w:rPr>
+                <w:rFonts w:ascii="Times New Roman" w:hAnsi="Times New Roman" w:cs="Times New Roman"/>
+                <w:b/>
+                <w:sz w:val="24"/>
+                <w:szCs w:val="24"/>
+              </w:rPr>
+              <w:t xml:space="preserve">Actors: </w:t>
+            </w:r>
+            <w:r>
+              <w:rPr>
+                <w:rFonts w:ascii="Times New Roman" w:hAnsi="Times New Roman" w:cs="Times New Roman"/>
+                <w:sz w:val="24"/>
+                <w:szCs w:val="24"/>
+              </w:rPr>
+              <w:t>Players, System.</w:t>
+            </w:r>
+          </w:p>
+          <w:p>
+            <w:pPr>
+              <w:rPr>
+                <w:rFonts w:ascii="Times New Roman" w:hAnsi="Times New Roman" w:cs="Times New Roman"/>
+                <w:sz w:val="24"/>
+                <w:szCs w:val="24"/>
+              </w:rPr>
+            </w:pPr>
+            <w:r>
+              <w:rPr>
+                <w:rFonts w:ascii="Times New Roman" w:hAnsi="Times New Roman" w:cs="Times New Roman"/>
+                <w:b/>
+                <w:sz w:val="24"/>
+                <w:szCs w:val="24"/>
+              </w:rPr>
               <w:lastRenderedPageBreak/>
-              <w:t>UC-2</w:t>
-            </w:r>
-          </w:p>
-        </w:tc>
-        <w:tc>
-          <w:tcPr>
-            <w:tcW w:w="2409" w:type="dxa"/>
-          </w:tcPr>
-          <w:p>
-            <w:pPr>
-              <w:rPr>
-                <w:rFonts w:ascii="Times New Roman" w:hAnsi="Times New Roman" w:cs="Times New Roman"/>
-                <w:sz w:val="24"/>
-                <w:szCs w:val="24"/>
-              </w:rPr>
-            </w:pPr>
-            <w:r>
-              <w:rPr>
-                <w:rFonts w:ascii="Times New Roman" w:hAnsi="Times New Roman" w:cs="Times New Roman"/>
-                <w:sz w:val="24"/>
-                <w:szCs w:val="24"/>
-              </w:rPr>
-              <w:t xml:space="preserve">Game </w:t>
-            </w:r>
-            <w:r>
-              <w:rPr>
-                <w:rFonts w:ascii="Times New Roman" w:hAnsi="Times New Roman" w:cs="Times New Roman"/>
-                <w:sz w:val="24"/>
-                <w:szCs w:val="24"/>
-              </w:rPr>
-              <w:t>Day</w:t>
-            </w:r>
-          </w:p>
-        </w:tc>
-        <w:tc>
-          <w:tcPr>
-            <w:tcW w:w="6066" w:type="dxa"/>
-          </w:tcPr>
-          <w:p>
-            <w:pPr>
-              <w:rPr>
-                <w:rFonts w:ascii="Times New Roman" w:hAnsi="Times New Roman" w:cs="Times New Roman"/>
-                <w:sz w:val="24"/>
-                <w:szCs w:val="24"/>
-              </w:rPr>
-            </w:pPr>
-            <w:r>
-              <w:rPr>
-                <w:rFonts w:ascii="Times New Roman" w:hAnsi="Times New Roman" w:cs="Times New Roman"/>
-                <w:sz w:val="24"/>
-                <w:szCs w:val="24"/>
-              </w:rPr>
-              <w:t>During a game of Magic Realm all players progress through the day concurrently.</w:t>
-            </w:r>
-          </w:p>
-          <w:p>
-            <w:pPr>
-              <w:rPr>
-                <w:rFonts w:ascii="Times New Roman" w:hAnsi="Times New Roman" w:cs="Times New Roman"/>
-                <w:sz w:val="24"/>
-                <w:szCs w:val="24"/>
-              </w:rPr>
-            </w:pPr>
-            <w:r>
-              <w:rPr>
-                <w:rFonts w:ascii="Times New Roman" w:hAnsi="Times New Roman" w:cs="Times New Roman"/>
-                <w:b/>
-                <w:sz w:val="24"/>
-                <w:szCs w:val="24"/>
-              </w:rPr>
-              <w:t xml:space="preserve">Actors: </w:t>
-            </w:r>
-            <w:r>
-              <w:rPr>
-                <w:rFonts w:ascii="Times New Roman" w:hAnsi="Times New Roman" w:cs="Times New Roman"/>
-                <w:sz w:val="24"/>
-                <w:szCs w:val="24"/>
-              </w:rPr>
-              <w:t>Players, System.</w:t>
-            </w:r>
-          </w:p>
-          <w:p>
-            <w:pPr>
-              <w:rPr>
-                <w:rFonts w:ascii="Times New Roman" w:hAnsi="Times New Roman" w:cs="Times New Roman"/>
-                <w:sz w:val="24"/>
-                <w:szCs w:val="24"/>
-              </w:rPr>
-            </w:pPr>
-            <w:r>
-              <w:rPr>
-                <w:rFonts w:ascii="Times New Roman" w:hAnsi="Times New Roman" w:cs="Times New Roman"/>
-                <w:b/>
-                <w:sz w:val="24"/>
-                <w:szCs w:val="24"/>
-              </w:rPr>
               <w:t xml:space="preserve">Triggering Event: </w:t>
             </w:r>
             <w:r>
@@ -7233,6 +7274,7 @@
                 <w:sz w:val="24"/>
                 <w:szCs w:val="24"/>
               </w:rPr>
+              <w:lastRenderedPageBreak/>
               <w:t>UC-3</w:t>
             </w:r>
           </w:p>
@@ -7493,16 +7535,7 @@
                 <w:sz w:val="24"/>
                 <w:szCs w:val="24"/>
               </w:rPr>
-              <w:t xml:space="preserve">their </w:t>
-            </w:r>
-            <w:r>
-              <w:rPr>
-                <w:rFonts w:ascii="Times New Roman" w:hAnsi="Times New Roman" w:cs="Times New Roman"/>
-                <w:sz w:val="24"/>
-                <w:szCs w:val="24"/>
-              </w:rPr>
-              <w:lastRenderedPageBreak/>
-              <w:t>starting location</w:t>
+              <w:t>their starting location</w:t>
             </w:r>
             <w:r>
               <w:rPr>
@@ -7716,7 +7749,6 @@
                 <w:sz w:val="24"/>
                 <w:szCs w:val="24"/>
               </w:rPr>
-              <w:lastRenderedPageBreak/>
               <w:t>UC-4</w:t>
             </w:r>
           </w:p>
@@ -7901,6 +7933,7 @@
                 <w:sz w:val="24"/>
                 <w:szCs w:val="24"/>
               </w:rPr>
+              <w:lastRenderedPageBreak/>
               <w:t>Will then do steps 3-5 of UC-3.</w:t>
             </w:r>
           </w:p>
@@ -8029,6 +8062,7 @@
                 <w:sz w:val="24"/>
                 <w:szCs w:val="24"/>
               </w:rPr>
+              <w:lastRenderedPageBreak/>
               <w:t>UC-5</w:t>
             </w:r>
           </w:p>
@@ -8497,55 +8531,7 @@
                 <w:sz w:val="24"/>
                 <w:szCs w:val="24"/>
               </w:rPr>
-              <w:t>FR-</w:t>
-            </w:r>
-            <w:r>
-              <w:rPr>
-                <w:rFonts w:ascii="Times New Roman" w:hAnsi="Times New Roman" w:cs="Times New Roman"/>
-                <w:sz w:val="24"/>
-                <w:szCs w:val="24"/>
-              </w:rPr>
-              <w:t xml:space="preserve">19 to </w:t>
-            </w:r>
-            <w:r>
-              <w:rPr>
-                <w:rFonts w:ascii="Times New Roman" w:hAnsi="Times New Roman" w:cs="Times New Roman"/>
-                <w:sz w:val="24"/>
-                <w:szCs w:val="24"/>
-              </w:rPr>
-              <w:t>FR-</w:t>
-            </w:r>
-            <w:r>
-              <w:rPr>
-                <w:rFonts w:ascii="Times New Roman" w:hAnsi="Times New Roman" w:cs="Times New Roman"/>
-                <w:sz w:val="24"/>
-                <w:szCs w:val="24"/>
-              </w:rPr>
-              <w:t>23,</w:t>
-            </w:r>
-            <w:r>
-              <w:rPr>
-                <w:rFonts w:ascii="Times New Roman" w:hAnsi="Times New Roman" w:cs="Times New Roman"/>
-                <w:sz w:val="24"/>
-                <w:szCs w:val="24"/>
-              </w:rPr>
-              <w:t xml:space="preserve"> FR-</w:t>
-            </w:r>
-            <w:r>
-              <w:rPr>
-                <w:rFonts w:ascii="Times New Roman" w:hAnsi="Times New Roman" w:cs="Times New Roman"/>
-                <w:sz w:val="24"/>
-                <w:szCs w:val="24"/>
-              </w:rPr>
-              <w:t>26,</w:t>
-            </w:r>
-            <w:r>
-              <w:rPr>
-                <w:rFonts w:ascii="Times New Roman" w:hAnsi="Times New Roman" w:cs="Times New Roman"/>
-                <w:sz w:val="24"/>
-                <w:szCs w:val="24"/>
-              </w:rPr>
-              <w:t xml:space="preserve"> </w:t>
+              <w:t xml:space="preserve">FR-19 to FR-23, FR-26, </w:t>
             </w:r>
           </w:p>
           <w:p>
@@ -8563,72 +8549,15 @@
                 <w:sz w:val="24"/>
                 <w:szCs w:val="24"/>
               </w:rPr>
-              <w:lastRenderedPageBreak/>
-              <w:t>FR-</w:t>
-            </w:r>
-            <w:r>
-              <w:rPr>
-                <w:rFonts w:ascii="Times New Roman" w:hAnsi="Times New Roman" w:cs="Times New Roman"/>
-                <w:sz w:val="24"/>
-                <w:szCs w:val="24"/>
-              </w:rPr>
-              <w:t xml:space="preserve">28 to </w:t>
-            </w:r>
-            <w:r>
-              <w:rPr>
-                <w:rFonts w:ascii="Times New Roman" w:hAnsi="Times New Roman" w:cs="Times New Roman"/>
-                <w:sz w:val="24"/>
-                <w:szCs w:val="24"/>
-              </w:rPr>
-              <w:t>FR-</w:t>
-            </w:r>
-            <w:r>
-              <w:rPr>
-                <w:rFonts w:ascii="Times New Roman" w:hAnsi="Times New Roman" w:cs="Times New Roman"/>
-                <w:sz w:val="24"/>
-                <w:szCs w:val="24"/>
-              </w:rPr>
-              <w:t>34</w:t>
-            </w:r>
-            <w:r>
-              <w:rPr>
-                <w:rFonts w:ascii="Times New Roman" w:hAnsi="Times New Roman" w:cs="Times New Roman"/>
-                <w:sz w:val="24"/>
-                <w:szCs w:val="24"/>
-              </w:rPr>
-              <w:t>,</w:t>
-            </w:r>
-            <w:r>
-              <w:rPr>
-                <w:rFonts w:ascii="Times New Roman" w:hAnsi="Times New Roman" w:cs="Times New Roman"/>
-                <w:sz w:val="24"/>
-                <w:szCs w:val="24"/>
-              </w:rPr>
-              <w:t xml:space="preserve"> FR-</w:t>
-            </w:r>
-            <w:r>
-              <w:rPr>
-                <w:rFonts w:ascii="Times New Roman" w:hAnsi="Times New Roman" w:cs="Times New Roman"/>
-                <w:sz w:val="24"/>
-                <w:szCs w:val="24"/>
-              </w:rPr>
-              <w:t>47,</w:t>
-            </w:r>
-            <w:r>
-              <w:rPr>
-                <w:rFonts w:ascii="Times New Roman" w:hAnsi="Times New Roman" w:cs="Times New Roman"/>
-                <w:sz w:val="24"/>
-                <w:szCs w:val="24"/>
-              </w:rPr>
-              <w:t xml:space="preserve"> FR-</w:t>
-            </w:r>
-            <w:r>
-              <w:rPr>
-                <w:rFonts w:ascii="Times New Roman" w:hAnsi="Times New Roman" w:cs="Times New Roman"/>
-                <w:sz w:val="24"/>
-                <w:szCs w:val="24"/>
-              </w:rPr>
-              <w:t>50</w:t>
+              <w:t>FR-28 to FR-34</w:t>
+            </w:r>
+            <w:r>
+              <w:rPr>
+                <w:rFonts w:ascii="Times New Roman" w:hAnsi="Times New Roman" w:cs="Times New Roman"/>
+                <w:sz w:val="24"/>
+                <w:szCs w:val="24"/>
+              </w:rPr>
+              <w:t>, FR-47, FR-50</w:t>
             </w:r>
           </w:p>
         </w:tc>
@@ -9012,6 +8941,7 @@
           <w:sz w:val="24"/>
           <w:szCs w:val="24"/>
         </w:rPr>
+        <w:lastRenderedPageBreak/>
         <w:t>The bound maps correspond to the unbounded ones</w:t>
       </w:r>
       <w:r>
@@ -9425,7 +9355,6 @@
           <w:sz w:val="24"/>
           <w:szCs w:val="24"/>
         </w:rPr>
-        <w:lastRenderedPageBreak/>
         <w:t>SEE TABLES, IN EXAMPLE</w:t>
       </w:r>
     </w:p>
@@ -9467,7 +9396,23 @@
           <w:sz w:val="24"/>
           <w:szCs w:val="24"/>
         </w:rPr>
-        <w:t>Below are the UML Unteraction Diagrams. Each correspond’s to the previous bound use case maps in section 4.5.</w:t>
+        <w:t>Below are the UML Unteraction Diagrams. Each correspond’s to the previous bo</w:t>
+      </w:r>
+      <w:r>
+        <w:rPr>
+          <w:rFonts w:ascii="Times New Roman" w:hAnsi="Times New Roman" w:cs="Times New Roman"/>
+          <w:sz w:val="24"/>
+          <w:szCs w:val="24"/>
+        </w:rPr>
+        <w:t>und use case maps in section 4.4</w:t>
+      </w:r>
+      <w:r>
+        <w:rPr>
+          <w:rFonts w:ascii="Times New Roman" w:hAnsi="Times New Roman" w:cs="Times New Roman"/>
+          <w:sz w:val="24"/>
+          <w:szCs w:val="24"/>
+        </w:rPr>
+        <w:t>.</w:t>
       </w:r>
     </w:p>
     <w:p>
@@ -9490,7 +9435,7 @@
       </w:r>
     </w:p>
     <w:sectPr>
-      <w:footerReference w:type="default" r:id="rId8"/>
+      <w:footerReference w:type="default" r:id="rId10"/>
       <w:pgSz w:w="12240" w:h="15840"/>
       <w:pgMar w:top="1440" w:right="1440" w:bottom="1440" w:left="1440" w:header="708" w:footer="708" w:gutter="0"/>
       <w:cols w:space="708"/>
@@ -9559,7 +9504,7 @@
           <w:rPr>
             <w:noProof/>
           </w:rPr>
-          <w:t>1</w:t>
+          <w:t>6</w:t>
         </w:r>
         <w:r>
           <w:rPr>

</xml_diff>

<commit_message>
Need help with section 5 stuff
need more patterns, need untangling
</commit_message>
<xml_diff>
--- a/FinalReportNEEDSWORK.docx
+++ b/FinalReportNEEDSWORK.docx
@@ -6243,7 +6243,7 @@
           <v:shape id="_x0000_i1025" type="#_x0000_t75" style="width:516.55pt;height:193.4pt" o:ole="">
             <v:imagedata r:id="rId8" o:title=""/>
           </v:shape>
-          <o:OLEObject Type="Embed" ProgID="Visio.Drawing.15" ShapeID="_x0000_i1025" DrawAspect="Content" ObjectID="_1489661571" r:id="rId9"/>
+          <o:OLEObject Type="Embed" ProgID="Visio.Drawing.15" ShapeID="_x0000_i1025" DrawAspect="Content" ObjectID="_1489670653" r:id="rId9"/>
         </w:object>
       </w:r>
     </w:p>
@@ -10790,6 +10790,23 @@
           </w:tcPr>
           <w:p>
             <w:pPr>
+              <w:pStyle w:val="TableContents"/>
+              <w:jc w:val="center"/>
+              <w:rPr>
+                <w:rFonts w:cs="Times New Roman"/>
+              </w:rPr>
+            </w:pPr>
+            <w:r>
+              <w:rPr>
+                <w:rFonts w:cs="Times New Roman"/>
+                <w:b/>
+                <w:bCs/>
+              </w:rPr>
+              <w:t>Strategy Pattern</w:t>
+            </w:r>
+          </w:p>
+          <w:p>
+            <w:pPr>
               <w:pStyle w:val="ListParagraph"/>
               <w:ind w:left="0"/>
               <w:rPr>
@@ -10798,12 +10815,151 @@
                 <w:szCs w:val="24"/>
               </w:rPr>
             </w:pPr>
-          </w:p>
-        </w:tc>
-        <w:tc>
-          <w:tcPr>
-            <w:tcW w:w="2162" w:type="dxa"/>
-          </w:tcPr>
+            <w:r>
+              <w:rPr>
+                <w:rFonts w:ascii="Times New Roman" w:hAnsi="Times New Roman" w:cs="Times New Roman"/>
+                <w:sz w:val="24"/>
+                <w:szCs w:val="24"/>
+              </w:rPr>
+              <w:t xml:space="preserve">The Strategy Pattern is extremely useful for implementing the game </w:t>
+            </w:r>
+            <w:r>
+              <w:rPr>
+                <w:rFonts w:ascii="Times New Roman" w:hAnsi="Times New Roman" w:cs="Times New Roman"/>
+                <w:sz w:val="24"/>
+                <w:szCs w:val="24"/>
+              </w:rPr>
+              <w:t>chits of all kinds</w:t>
+            </w:r>
+            <w:r>
+              <w:rPr>
+                <w:rFonts w:ascii="Times New Roman" w:hAnsi="Times New Roman" w:cs="Times New Roman"/>
+                <w:sz w:val="24"/>
+                <w:szCs w:val="24"/>
+              </w:rPr>
+              <w:t xml:space="preserve"> and their Behaviours.</w:t>
+            </w:r>
+            <w:r>
+              <w:rPr>
+                <w:rFonts w:ascii="Times New Roman" w:hAnsi="Times New Roman" w:cs="Times New Roman"/>
+                <w:sz w:val="24"/>
+                <w:szCs w:val="24"/>
+              </w:rPr>
+              <w:t xml:space="preserve">  We wanted to be able to reuse generic </w:t>
+            </w:r>
+            <w:r>
+              <w:rPr>
+                <w:rFonts w:ascii="Times New Roman" w:hAnsi="Times New Roman" w:cs="Times New Roman"/>
+                <w:sz w:val="24"/>
+                <w:szCs w:val="24"/>
+              </w:rPr>
+              <w:t>class</w:t>
+            </w:r>
+            <w:r>
+              <w:rPr>
+                <w:rFonts w:ascii="Times New Roman" w:hAnsi="Times New Roman" w:cs="Times New Roman"/>
+                <w:sz w:val="24"/>
+                <w:szCs w:val="24"/>
+              </w:rPr>
+              <w:t>es</w:t>
+            </w:r>
+            <w:r>
+              <w:rPr>
+                <w:rFonts w:ascii="Times New Roman" w:hAnsi="Times New Roman" w:cs="Times New Roman"/>
+                <w:sz w:val="24"/>
+                <w:szCs w:val="24"/>
+              </w:rPr>
+              <w:t xml:space="preserve">, rather than implement the various </w:t>
+            </w:r>
+            <w:r>
+              <w:rPr>
+                <w:rFonts w:ascii="Times New Roman" w:hAnsi="Times New Roman" w:cs="Times New Roman"/>
+                <w:sz w:val="24"/>
+                <w:szCs w:val="24"/>
+              </w:rPr>
+              <w:t>classes</w:t>
+            </w:r>
+            <w:r>
+              <w:rPr>
+                <w:rFonts w:ascii="Times New Roman" w:hAnsi="Times New Roman" w:cs="Times New Roman"/>
+                <w:sz w:val="24"/>
+                <w:szCs w:val="24"/>
+              </w:rPr>
+              <w:t xml:space="preserve"> </w:t>
+            </w:r>
+            <w:r>
+              <w:rPr>
+                <w:rFonts w:ascii="Times New Roman" w:hAnsi="Times New Roman" w:cs="Times New Roman"/>
+                <w:sz w:val="24"/>
+                <w:szCs w:val="24"/>
+              </w:rPr>
+              <w:t>separately</w:t>
+            </w:r>
+            <w:r>
+              <w:rPr>
+                <w:rFonts w:ascii="Times New Roman" w:hAnsi="Times New Roman" w:cs="Times New Roman"/>
+                <w:sz w:val="24"/>
+                <w:szCs w:val="24"/>
+              </w:rPr>
+              <w:t>.  Using the Strategy pattern, we could do this and keep the code very cl</w:t>
+            </w:r>
+            <w:r>
+              <w:rPr>
+                <w:rFonts w:ascii="Times New Roman" w:hAnsi="Times New Roman" w:cs="Times New Roman"/>
+                <w:sz w:val="24"/>
+                <w:szCs w:val="24"/>
+              </w:rPr>
+              <w:t>ean and simple, organizing each</w:t>
+            </w:r>
+            <w:r>
+              <w:rPr>
+                <w:rFonts w:ascii="Times New Roman" w:hAnsi="Times New Roman" w:cs="Times New Roman"/>
+                <w:sz w:val="24"/>
+                <w:szCs w:val="24"/>
+              </w:rPr>
+              <w:t xml:space="preserve"> individual </w:t>
+            </w:r>
+            <w:r>
+              <w:rPr>
+                <w:rFonts w:ascii="Times New Roman" w:hAnsi="Times New Roman" w:cs="Times New Roman"/>
+                <w:sz w:val="24"/>
+                <w:szCs w:val="24"/>
+              </w:rPr>
+              <w:t xml:space="preserve">classes </w:t>
+            </w:r>
+            <w:r>
+              <w:rPr>
+                <w:rFonts w:ascii="Times New Roman" w:hAnsi="Times New Roman" w:cs="Times New Roman"/>
+                <w:sz w:val="24"/>
+                <w:szCs w:val="24"/>
+              </w:rPr>
+              <w:t>action</w:t>
+            </w:r>
+            <w:r>
+              <w:rPr>
+                <w:rFonts w:ascii="Times New Roman" w:hAnsi="Times New Roman" w:cs="Times New Roman"/>
+                <w:sz w:val="24"/>
+                <w:szCs w:val="24"/>
+              </w:rPr>
+              <w:t>s into its own inherited</w:t>
+            </w:r>
+            <w:r>
+              <w:rPr>
+                <w:rFonts w:ascii="Times New Roman" w:hAnsi="Times New Roman" w:cs="Times New Roman"/>
+                <w:sz w:val="24"/>
+                <w:szCs w:val="24"/>
+              </w:rPr>
+              <w:t xml:space="preserve"> class</w:t>
+            </w:r>
+            <w:r>
+              <w:rPr>
+                <w:rFonts w:ascii="Times New Roman" w:hAnsi="Times New Roman" w:cs="Times New Roman"/>
+                <w:sz w:val="24"/>
+                <w:szCs w:val="24"/>
+              </w:rPr>
+              <w:t>.</w:t>
+            </w:r>
+          </w:p>
           <w:p>
             <w:pPr>
               <w:pStyle w:val="ListParagraph"/>
@@ -10820,6 +10976,30 @@
                 <w:sz w:val="24"/>
                 <w:szCs w:val="24"/>
               </w:rPr>
+              <w:t>This was also used for MapTile types, charater profile types and the different kinds of items a person could carry.</w:t>
+            </w:r>
+          </w:p>
+        </w:tc>
+        <w:tc>
+          <w:tcPr>
+            <w:tcW w:w="2162" w:type="dxa"/>
+          </w:tcPr>
+          <w:p>
+            <w:pPr>
+              <w:pStyle w:val="ListParagraph"/>
+              <w:ind w:left="0"/>
+              <w:rPr>
+                <w:rFonts w:ascii="Times New Roman" w:hAnsi="Times New Roman" w:cs="Times New Roman"/>
+                <w:sz w:val="24"/>
+                <w:szCs w:val="24"/>
+              </w:rPr>
+            </w:pPr>
+            <w:r>
+              <w:rPr>
+                <w:rFonts w:ascii="Times New Roman" w:hAnsi="Times New Roman" w:cs="Times New Roman"/>
+                <w:sz w:val="24"/>
+                <w:szCs w:val="24"/>
+              </w:rPr>
               <w:t>Group Decision</w:t>
             </w:r>
           </w:p>
@@ -10858,18 +11038,24 @@
             <w:pPr>
               <w:pStyle w:val="ListParagraph"/>
               <w:ind w:left="0"/>
-              <w:rPr>
-                <w:rFonts w:ascii="Times New Roman" w:hAnsi="Times New Roman" w:cs="Times New Roman"/>
-                <w:sz w:val="24"/>
-                <w:szCs w:val="24"/>
-              </w:rPr>
-            </w:pPr>
-          </w:p>
-        </w:tc>
-        <w:tc>
-          <w:tcPr>
-            <w:tcW w:w="2162" w:type="dxa"/>
-          </w:tcPr>
+              <w:jc w:val="center"/>
+              <w:rPr>
+                <w:rFonts w:ascii="Times New Roman" w:hAnsi="Times New Roman" w:cs="Times New Roman"/>
+                <w:b/>
+                <w:sz w:val="24"/>
+                <w:szCs w:val="24"/>
+              </w:rPr>
+            </w:pPr>
+            <w:r>
+              <w:rPr>
+                <w:rFonts w:ascii="Times New Roman" w:hAnsi="Times New Roman" w:cs="Times New Roman"/>
+                <w:b/>
+                <w:sz w:val="24"/>
+                <w:szCs w:val="24"/>
+              </w:rPr>
+              <w:t>Singleton</w:t>
+            </w:r>
+          </w:p>
           <w:p>
             <w:pPr>
               <w:pStyle w:val="ListParagraph"/>
@@ -10883,6 +11069,31 @@
             <w:r>
               <w:rPr>
                 <w:rFonts w:ascii="Times New Roman" w:hAnsi="Times New Roman" w:cs="Times New Roman"/>
+                <w:color w:val="FF0000"/>
+                <w:sz w:val="24"/>
+                <w:szCs w:val="24"/>
+              </w:rPr>
+              <w:t>?Not sure if we have any of these?</w:t>
+            </w:r>
+          </w:p>
+        </w:tc>
+        <w:tc>
+          <w:tcPr>
+            <w:tcW w:w="2162" w:type="dxa"/>
+          </w:tcPr>
+          <w:p>
+            <w:pPr>
+              <w:pStyle w:val="ListParagraph"/>
+              <w:ind w:left="0"/>
+              <w:rPr>
+                <w:rFonts w:ascii="Times New Roman" w:hAnsi="Times New Roman" w:cs="Times New Roman"/>
+                <w:sz w:val="24"/>
+                <w:szCs w:val="24"/>
+              </w:rPr>
+            </w:pPr>
+            <w:r>
+              <w:rPr>
+                <w:rFonts w:ascii="Times New Roman" w:hAnsi="Times New Roman" w:cs="Times New Roman"/>
                 <w:sz w:val="24"/>
                 <w:szCs w:val="24"/>
               </w:rPr>
@@ -10922,21 +11133,27 @@
           </w:tcPr>
           <w:p>
             <w:pPr>
-              <w:rPr>
-                <w:rFonts w:ascii="Times New Roman" w:hAnsi="Times New Roman" w:cs="Times New Roman"/>
-                <w:color w:val="FF0000"/>
-                <w:sz w:val="24"/>
-                <w:szCs w:val="24"/>
-              </w:rPr>
-            </w:pPr>
-            <w:r>
-              <w:rPr>
-                <w:rFonts w:ascii="Times New Roman" w:hAnsi="Times New Roman" w:cs="Times New Roman"/>
-                <w:color w:val="FF0000"/>
-                <w:sz w:val="24"/>
-                <w:szCs w:val="24"/>
-              </w:rPr>
-              <w:t>models we used</w:t>
+              <w:pStyle w:val="TableContents"/>
+              <w:jc w:val="center"/>
+              <w:rPr>
+                <w:rFonts w:cs="Times New Roman"/>
+              </w:rPr>
+            </w:pPr>
+            <w:r>
+              <w:rPr>
+                <w:rFonts w:cs="Times New Roman"/>
+                <w:b/>
+                <w:bCs/>
+              </w:rPr>
+              <w:t>Relevant</w:t>
+            </w:r>
+            <w:r>
+              <w:rPr>
+                <w:rFonts w:cs="Times New Roman"/>
+                <w:b/>
+                <w:bCs/>
+              </w:rPr>
+              <w:t xml:space="preserve"> statistics for each player</w:t>
             </w:r>
           </w:p>
           <w:p>
@@ -10952,11 +11169,90 @@
             <w:r>
               <w:rPr>
                 <w:rFonts w:ascii="Times New Roman" w:hAnsi="Times New Roman" w:cs="Times New Roman"/>
-                <w:color w:val="FF0000"/>
-                <w:sz w:val="24"/>
-                <w:szCs w:val="24"/>
-              </w:rPr>
-              <w:t>and why we used them</w:t>
+                <w:sz w:val="24"/>
+                <w:szCs w:val="24"/>
+              </w:rPr>
+              <w:t xml:space="preserve">The game </w:t>
+            </w:r>
+            <w:r>
+              <w:rPr>
+                <w:rFonts w:ascii="Times New Roman" w:hAnsi="Times New Roman" w:cs="Times New Roman"/>
+                <w:sz w:val="24"/>
+                <w:szCs w:val="24"/>
+              </w:rPr>
+              <w:t>records</w:t>
+            </w:r>
+            <w:r>
+              <w:rPr>
+                <w:rFonts w:ascii="Times New Roman" w:hAnsi="Times New Roman" w:cs="Times New Roman"/>
+                <w:sz w:val="24"/>
+                <w:szCs w:val="24"/>
+              </w:rPr>
+              <w:t xml:space="preserve"> all the re</w:t>
+            </w:r>
+            <w:r>
+              <w:rPr>
+                <w:rFonts w:ascii="Times New Roman" w:hAnsi="Times New Roman" w:cs="Times New Roman"/>
+                <w:sz w:val="24"/>
+                <w:szCs w:val="24"/>
+              </w:rPr>
+              <w:t>sources, victory points</w:t>
+            </w:r>
+            <w:r>
+              <w:rPr>
+                <w:rFonts w:ascii="Times New Roman" w:hAnsi="Times New Roman" w:cs="Times New Roman"/>
+                <w:sz w:val="24"/>
+                <w:szCs w:val="24"/>
+              </w:rPr>
+              <w:t xml:space="preserve">, and other statistics </w:t>
+            </w:r>
+            <w:r>
+              <w:rPr>
+                <w:rFonts w:ascii="Times New Roman" w:hAnsi="Times New Roman" w:cs="Times New Roman"/>
+                <w:sz w:val="24"/>
+                <w:szCs w:val="24"/>
+              </w:rPr>
+              <w:t>with tallies</w:t>
+            </w:r>
+            <w:r>
+              <w:rPr>
+                <w:rFonts w:ascii="Times New Roman" w:hAnsi="Times New Roman" w:cs="Times New Roman"/>
+                <w:sz w:val="24"/>
+                <w:szCs w:val="24"/>
+              </w:rPr>
+              <w:t xml:space="preserve"> of how much the player has accumulated for each. This decision reduces interface clutter, and lets the player</w:t>
+            </w:r>
+            <w:r>
+              <w:rPr>
+                <w:rFonts w:ascii="Times New Roman" w:hAnsi="Times New Roman" w:cs="Times New Roman"/>
+                <w:sz w:val="24"/>
+                <w:szCs w:val="24"/>
+              </w:rPr>
+              <w:t xml:space="preserve"> or system</w:t>
+            </w:r>
+            <w:r>
+              <w:rPr>
+                <w:rFonts w:ascii="Times New Roman" w:hAnsi="Times New Roman" w:cs="Times New Roman"/>
+                <w:sz w:val="24"/>
+                <w:szCs w:val="24"/>
+              </w:rPr>
+              <w:t xml:space="preserve"> instantly </w:t>
+            </w:r>
+            <w:r>
+              <w:rPr>
+                <w:rFonts w:ascii="Times New Roman" w:hAnsi="Times New Roman" w:cs="Times New Roman"/>
+                <w:sz w:val="24"/>
+                <w:szCs w:val="24"/>
+              </w:rPr>
+              <w:t>know</w:t>
+            </w:r>
+            <w:r>
+              <w:rPr>
+                <w:rFonts w:ascii="Times New Roman" w:hAnsi="Times New Roman" w:cs="Times New Roman"/>
+                <w:sz w:val="24"/>
+                <w:szCs w:val="24"/>
+              </w:rPr>
+              <w:t xml:space="preserve"> how many of a type of resource they have instead of trying to count all the symbols they have. </w:t>
             </w:r>
           </w:p>
         </w:tc>
@@ -11000,11 +11296,85 @@
                 <w:szCs w:val="24"/>
               </w:rPr>
             </w:pPr>
+            <w:r>
+              <w:rPr>
+                <w:rFonts w:ascii="Times New Roman" w:hAnsi="Times New Roman" w:cs="Times New Roman"/>
+                <w:sz w:val="24"/>
+                <w:szCs w:val="24"/>
+              </w:rPr>
+              <w:t>DD-4</w:t>
+            </w:r>
           </w:p>
         </w:tc>
         <w:tc>
           <w:tcPr>
             <w:tcW w:w="5812" w:type="dxa"/>
+            <w:vAlign w:val="center"/>
+          </w:tcPr>
+          <w:p>
+            <w:pPr>
+              <w:pStyle w:val="TableContents"/>
+              <w:jc w:val="center"/>
+            </w:pPr>
+            <w:r>
+              <w:rPr>
+                <w:b/>
+                <w:bCs/>
+              </w:rPr>
+              <w:t>Testing of behaviors and strategies</w:t>
+            </w:r>
+          </w:p>
+          <w:p>
+            <w:pPr>
+              <w:pStyle w:val="TableContents"/>
+              <w:jc w:val="center"/>
+            </w:pPr>
+            <w:r>
+              <w:t>We were able to test how our functions were behaving and what strategies they were using. To do this, we added instances of them into a running game and looked at what they were outputting</w:t>
+            </w:r>
+            <w:bookmarkStart w:id="0" w:name="_GoBack"/>
+            <w:bookmarkEnd w:id="0"/>
+            <w:r>
+              <w:t xml:space="preserve">. As they were active debugging information was printed through their consoles, aiding us greatly in fixing their implementations. </w:t>
+            </w:r>
+          </w:p>
+        </w:tc>
+        <w:tc>
+          <w:tcPr>
+            <w:tcW w:w="2162" w:type="dxa"/>
+            <w:vAlign w:val="center"/>
+          </w:tcPr>
+          <w:p>
+            <w:pPr>
+              <w:pStyle w:val="TableContents"/>
+              <w:jc w:val="center"/>
+            </w:pPr>
+            <w:r>
+              <w:t>Group Decision</w:t>
+            </w:r>
+          </w:p>
+        </w:tc>
+      </w:tr>
+      <w:tr>
+        <w:tc>
+          <w:tcPr>
+            <w:tcW w:w="1242" w:type="dxa"/>
+          </w:tcPr>
+          <w:p>
+            <w:pPr>
+              <w:pStyle w:val="ListParagraph"/>
+              <w:ind w:left="0"/>
+              <w:rPr>
+                <w:rFonts w:ascii="Times New Roman" w:hAnsi="Times New Roman" w:cs="Times New Roman"/>
+                <w:sz w:val="24"/>
+                <w:szCs w:val="24"/>
+              </w:rPr>
+            </w:pPr>
+          </w:p>
+        </w:tc>
+        <w:tc>
+          <w:tcPr>
+            <w:tcW w:w="5812" w:type="dxa"/>
           </w:tcPr>
           <w:p>
             <w:pPr>
@@ -11015,6 +11385,92 @@
                 <w:szCs w:val="24"/>
               </w:rPr>
             </w:pPr>
+            <w:r>
+              <w:rPr>
+                <w:rFonts w:ascii="Times New Roman" w:hAnsi="Times New Roman" w:cs="Times New Roman"/>
+                <w:color w:val="FF0000"/>
+                <w:sz w:val="24"/>
+                <w:szCs w:val="24"/>
+              </w:rPr>
+              <w:t>Strategy Pattern, Mediator Pattern, Observer Pattern,Adapter pattern, template method pattern, singleton pattern, state pattern, composite pattern, decorator pattern, singleton pattern, etc</w:t>
+            </w:r>
+          </w:p>
+        </w:tc>
+        <w:tc>
+          <w:tcPr>
+            <w:tcW w:w="2162" w:type="dxa"/>
+          </w:tcPr>
+          <w:p>
+            <w:pPr>
+              <w:pStyle w:val="ListParagraph"/>
+              <w:ind w:left="0"/>
+              <w:rPr>
+                <w:rFonts w:ascii="Times New Roman" w:hAnsi="Times New Roman" w:cs="Times New Roman"/>
+                <w:sz w:val="24"/>
+                <w:szCs w:val="24"/>
+              </w:rPr>
+            </w:pPr>
+          </w:p>
+        </w:tc>
+      </w:tr>
+      <w:tr>
+        <w:tc>
+          <w:tcPr>
+            <w:tcW w:w="1242" w:type="dxa"/>
+          </w:tcPr>
+          <w:p>
+            <w:pPr>
+              <w:pStyle w:val="ListParagraph"/>
+              <w:ind w:left="0"/>
+              <w:rPr>
+                <w:rFonts w:ascii="Times New Roman" w:hAnsi="Times New Roman" w:cs="Times New Roman"/>
+                <w:sz w:val="24"/>
+                <w:szCs w:val="24"/>
+              </w:rPr>
+            </w:pPr>
+          </w:p>
+        </w:tc>
+        <w:tc>
+          <w:tcPr>
+            <w:tcW w:w="5812" w:type="dxa"/>
+          </w:tcPr>
+          <w:p>
+            <w:pPr>
+              <w:rPr>
+                <w:rFonts w:ascii="Times New Roman" w:hAnsi="Times New Roman" w:cs="Times New Roman"/>
+                <w:color w:val="FF0000"/>
+                <w:sz w:val="24"/>
+                <w:szCs w:val="24"/>
+              </w:rPr>
+            </w:pPr>
+            <w:r>
+              <w:rPr>
+                <w:rFonts w:ascii="Times New Roman" w:hAnsi="Times New Roman" w:cs="Times New Roman"/>
+                <w:color w:val="FF0000"/>
+                <w:sz w:val="24"/>
+                <w:szCs w:val="24"/>
+              </w:rPr>
+              <w:t>models we used</w:t>
+            </w:r>
+          </w:p>
+          <w:p>
+            <w:pPr>
+              <w:rPr>
+                <w:rFonts w:ascii="Times New Roman" w:hAnsi="Times New Roman" w:cs="Times New Roman"/>
+                <w:color w:val="FF0000"/>
+                <w:sz w:val="24"/>
+                <w:szCs w:val="24"/>
+              </w:rPr>
+            </w:pPr>
+            <w:r>
+              <w:rPr>
+                <w:rFonts w:ascii="Times New Roman" w:hAnsi="Times New Roman" w:cs="Times New Roman"/>
+                <w:color w:val="FF0000"/>
+                <w:sz w:val="24"/>
+                <w:szCs w:val="24"/>
+              </w:rPr>
+              <w:t>and why we used them</w:t>
+            </w:r>
           </w:p>
         </w:tc>
         <w:tc>
@@ -11087,7 +11543,7 @@
           <w:sz w:val="24"/>
           <w:szCs w:val="24"/>
         </w:rPr>
-        <w:t>SEE EXAMPLE</w:t>
+        <w:t>UML diagram of project</w:t>
       </w:r>
       <w:r>
         <w:rPr>
@@ -11096,10 +11552,17 @@
           <w:sz w:val="24"/>
           <w:szCs w:val="24"/>
         </w:rPr>
-        <w:t>, UML diagram of project</w:t>
+        <w:t>, already created, just needs unscrambling and posting here</w:t>
       </w:r>
-      <w:bookmarkStart w:id="0" w:name="_GoBack"/>
-      <w:bookmarkEnd w:id="0"/>
+      <w:r>
+        <w:rPr>
+          <w:rFonts w:ascii="Times New Roman" w:hAnsi="Times New Roman" w:cs="Times New Roman"/>
+          <w:color w:val="FF0000"/>
+          <w:sz w:val="24"/>
+          <w:szCs w:val="24"/>
+        </w:rPr>
+        <w:t>, if the server side and client side classes were clearly evident we can erase 5.3 below</w:t>
+      </w:r>
     </w:p>
     <w:p>
       <w:pPr>
@@ -11139,6 +11602,7 @@
           <w:sz w:val="24"/>
           <w:szCs w:val="24"/>
         </w:rPr>
+        <w:lastRenderedPageBreak/>
         <w:t>This section wi</w:t>
       </w:r>
       <w:r>
@@ -11248,6 +11712,15 @@
               </w:rPr>
               <w:t>On the client side</w:t>
             </w:r>
+            <w:r>
+              <w:rPr>
+                <w:rFonts w:ascii="Times New Roman" w:hAnsi="Times New Roman" w:cs="Times New Roman"/>
+                <w:color w:val="FF0000"/>
+                <w:sz w:val="24"/>
+                <w:szCs w:val="24"/>
+              </w:rPr>
+              <w:t xml:space="preserve"> their exists these classes, this section wouldn’t be needed if the UML gets cleaned up properly.</w:t>
+            </w:r>
           </w:p>
         </w:tc>
         <w:tc>
@@ -11356,7 +11829,23 @@
           <w:sz w:val="24"/>
           <w:szCs w:val="24"/>
         </w:rPr>
-        <w:t>Below are the UML Unteraction Diagrams. Each correspond’s to the previous bo</w:t>
+        <w:t xml:space="preserve">Below are the UML Unteraction Diagrams. Each </w:t>
+      </w:r>
+      <w:r>
+        <w:rPr>
+          <w:rFonts w:ascii="Times New Roman" w:hAnsi="Times New Roman" w:cs="Times New Roman"/>
+          <w:sz w:val="24"/>
+          <w:szCs w:val="24"/>
+        </w:rPr>
+        <w:t>corresponds</w:t>
+      </w:r>
+      <w:r>
+        <w:rPr>
+          <w:rFonts w:ascii="Times New Roman" w:hAnsi="Times New Roman" w:cs="Times New Roman"/>
+          <w:sz w:val="24"/>
+          <w:szCs w:val="24"/>
+        </w:rPr>
+        <w:t xml:space="preserve"> to the previous bo</w:t>
       </w:r>
       <w:r>
         <w:rPr>
@@ -12748,6 +13237,13 @@
       <w:lang w:val="en-US" w:eastAsia="hi-IN" w:bidi="hi-IN"/>
     </w:rPr>
   </w:style>
+  <w:style w:type="character" w:customStyle="1" w:styleId="WW8Num1z0">
+    <w:name w:val="WW8Num1z0"/>
+    <w:rsid w:val="00E546CC"/>
+    <w:rPr>
+      <w:rFonts w:ascii="Wingdings 2" w:hAnsi="Wingdings 2" w:cs="OpenSymbol"/>
+    </w:rPr>
+  </w:style>
 </w:styles>
 </file>
 
@@ -13028,6 +13524,13 @@
       <w:sz w:val="24"/>
       <w:szCs w:val="24"/>
       <w:lang w:val="en-US" w:eastAsia="hi-IN" w:bidi="hi-IN"/>
+    </w:rPr>
+  </w:style>
+  <w:style w:type="character" w:customStyle="1" w:styleId="WW8Num1z0">
+    <w:name w:val="WW8Num1z0"/>
+    <w:rsid w:val="00E546CC"/>
+    <w:rPr>
+      <w:rFonts w:ascii="Wingdings 2" w:hAnsi="Wingdings 2" w:cs="OpenSymbol"/>
     </w:rPr>
   </w:style>
 </w:styles>

</xml_diff>